<commit_message>
adding "Datenschutz + Datensicherheit"
</commit_message>
<xml_diff>
--- a/TOM.docx
+++ b/TOM.docx
@@ -18,8 +18,8 @@
         <w:tblLook w:val="04A0" w:firstRow="1" w:lastRow="0" w:firstColumn="1" w:lastColumn="0" w:noHBand="0" w:noVBand="1"/>
       </w:tblPr>
       <w:tblGrid>
-        <w:gridCol w:w="2611"/>
-        <w:gridCol w:w="3272"/>
+        <w:gridCol w:w="2331"/>
+        <w:gridCol w:w="3552"/>
         <w:gridCol w:w="3179"/>
       </w:tblGrid>
       <w:tr>
@@ -136,6 +136,21 @@
           </w:p>
           <w:p>
             <w:pPr>
+              <w:pStyle w:val="Listenabsatz"/>
+              <w:numPr>
+                <w:ilvl w:val="0"/>
+                <w:numId w:val="1"/>
+              </w:numPr>
+            </w:pPr>
+            <w:r>
+              <w:rPr>
+                <w:color w:val="C45911" w:themeColor="accent2" w:themeShade="BF"/>
+              </w:rPr>
+              <w:t>Datensicherheit</w:t>
+            </w:r>
+          </w:p>
+          <w:p>
+            <w:pPr>
               <w:rPr>
                 <w:i/>
               </w:rPr>
@@ -161,6 +176,21 @@
           </w:p>
           <w:p>
             <w:pPr>
+              <w:pStyle w:val="Listenabsatz"/>
+              <w:numPr>
+                <w:ilvl w:val="0"/>
+                <w:numId w:val="1"/>
+              </w:numPr>
+            </w:pPr>
+            <w:r>
+              <w:rPr>
+                <w:color w:val="C45911" w:themeColor="accent2" w:themeShade="BF"/>
+              </w:rPr>
+              <w:t>Datensicherheit</w:t>
+            </w:r>
+          </w:p>
+          <w:p>
+            <w:pPr>
               <w:rPr>
                 <w:i/>
               </w:rPr>
@@ -186,6 +216,21 @@
           </w:p>
           <w:p>
             <w:pPr>
+              <w:pStyle w:val="Listenabsatz"/>
+              <w:numPr>
+                <w:ilvl w:val="0"/>
+                <w:numId w:val="1"/>
+              </w:numPr>
+            </w:pPr>
+            <w:r>
+              <w:rPr>
+                <w:color w:val="C45911" w:themeColor="accent2" w:themeShade="BF"/>
+              </w:rPr>
+              <w:t>Datensicherheit/Datenschutz</w:t>
+            </w:r>
+          </w:p>
+          <w:p>
+            <w:pPr>
               <w:rPr>
                 <w:i/>
               </w:rPr>
@@ -218,7 +263,22 @@
               </w:numPr>
             </w:pPr>
             <w:r>
-              <w:t xml:space="preserve">Sicherheitsupdates </w:t>
+              <w:t>Sicherheitsupdates</w:t>
+            </w:r>
+          </w:p>
+          <w:p>
+            <w:pPr>
+              <w:pStyle w:val="Listenabsatz"/>
+              <w:numPr>
+                <w:ilvl w:val="0"/>
+                <w:numId w:val="1"/>
+              </w:numPr>
+            </w:pPr>
+            <w:r>
+              <w:rPr>
+                <w:color w:val="C45911" w:themeColor="accent2" w:themeShade="BF"/>
+              </w:rPr>
+              <w:t>Datensicherheit</w:t>
             </w:r>
           </w:p>
           <w:p>
@@ -284,6 +344,21 @@
           </w:p>
           <w:p>
             <w:pPr>
+              <w:pStyle w:val="Listenabsatz"/>
+              <w:numPr>
+                <w:ilvl w:val="0"/>
+                <w:numId w:val="1"/>
+              </w:numPr>
+            </w:pPr>
+            <w:r>
+              <w:rPr>
+                <w:color w:val="C45911" w:themeColor="accent2" w:themeShade="BF"/>
+              </w:rPr>
+              <w:t>Datenschutz/Datensicherheit</w:t>
+            </w:r>
+          </w:p>
+          <w:p>
+            <w:pPr>
               <w:rPr>
                 <w:i/>
               </w:rPr>
@@ -308,9 +383,21 @@
             </w:r>
           </w:p>
           <w:p>
-            <w:bookmarkStart w:id="0" w:name="_GoBack"/>
-            <w:bookmarkEnd w:id="0"/>
-          </w:p>
+            <w:pPr>
+              <w:pStyle w:val="Listenabsatz"/>
+              <w:numPr>
+                <w:ilvl w:val="0"/>
+                <w:numId w:val="1"/>
+              </w:numPr>
+            </w:pPr>
+            <w:r>
+              <w:rPr>
+                <w:color w:val="C45911" w:themeColor="accent2" w:themeShade="BF"/>
+              </w:rPr>
+              <w:t>Datenschutz</w:t>
+            </w:r>
+          </w:p>
+          <w:p/>
         </w:tc>
         <w:tc>
           <w:tcPr>
@@ -356,6 +443,36 @@
           </w:p>
           <w:p>
             <w:pPr>
+              <w:pStyle w:val="Listenabsatz"/>
+              <w:numPr>
+                <w:ilvl w:val="0"/>
+                <w:numId w:val="1"/>
+              </w:numPr>
+            </w:pPr>
+            <w:r>
+              <w:rPr>
+                <w:color w:val="C45911" w:themeColor="accent2" w:themeShade="BF"/>
+              </w:rPr>
+              <w:t>Datensicherheit/</w:t>
+            </w:r>
+          </w:p>
+          <w:p>
+            <w:pPr>
+              <w:pStyle w:val="Listenabsatz"/>
+              <w:numPr>
+                <w:ilvl w:val="0"/>
+                <w:numId w:val="1"/>
+              </w:numPr>
+            </w:pPr>
+            <w:r>
+              <w:rPr>
+                <w:color w:val="C45911" w:themeColor="accent2" w:themeShade="BF"/>
+              </w:rPr>
+              <w:t>Datenschutz</w:t>
+            </w:r>
+          </w:p>
+          <w:p>
+            <w:pPr>
               <w:rPr>
                 <w:i/>
               </w:rPr>
@@ -393,6 +510,21 @@
           </w:p>
           <w:p>
             <w:pPr>
+              <w:pStyle w:val="Listenabsatz"/>
+              <w:numPr>
+                <w:ilvl w:val="0"/>
+                <w:numId w:val="1"/>
+              </w:numPr>
+            </w:pPr>
+            <w:r>
+              <w:rPr>
+                <w:color w:val="C45911" w:themeColor="accent2" w:themeShade="BF"/>
+              </w:rPr>
+              <w:t>Datensicherheit</w:t>
+            </w:r>
+          </w:p>
+          <w:p>
+            <w:pPr>
               <w:rPr>
                 <w:i/>
               </w:rPr>
@@ -418,6 +550,36 @@
           </w:p>
           <w:p>
             <w:pPr>
+              <w:pStyle w:val="Listenabsatz"/>
+              <w:numPr>
+                <w:ilvl w:val="0"/>
+                <w:numId w:val="1"/>
+              </w:numPr>
+            </w:pPr>
+            <w:r>
+              <w:rPr>
+                <w:color w:val="C45911" w:themeColor="accent2" w:themeShade="BF"/>
+              </w:rPr>
+              <w:t>Datenschutz/</w:t>
+            </w:r>
+          </w:p>
+          <w:p>
+            <w:pPr>
+              <w:pStyle w:val="Listenabsatz"/>
+              <w:numPr>
+                <w:ilvl w:val="0"/>
+                <w:numId w:val="1"/>
+              </w:numPr>
+            </w:pPr>
+            <w:r>
+              <w:rPr>
+                <w:color w:val="C45911" w:themeColor="accent2" w:themeShade="BF"/>
+              </w:rPr>
+              <w:t>Datensicherheit</w:t>
+            </w:r>
+          </w:p>
+          <w:p>
+            <w:pPr>
               <w:rPr>
                 <w:i/>
               </w:rPr>
@@ -455,6 +617,36 @@
           </w:p>
           <w:p>
             <w:pPr>
+              <w:pStyle w:val="Listenabsatz"/>
+              <w:numPr>
+                <w:ilvl w:val="0"/>
+                <w:numId w:val="1"/>
+              </w:numPr>
+            </w:pPr>
+            <w:r>
+              <w:rPr>
+                <w:color w:val="C45911" w:themeColor="accent2" w:themeShade="BF"/>
+              </w:rPr>
+              <w:t>Datenschutz/</w:t>
+            </w:r>
+          </w:p>
+          <w:p>
+            <w:pPr>
+              <w:pStyle w:val="Listenabsatz"/>
+              <w:numPr>
+                <w:ilvl w:val="0"/>
+                <w:numId w:val="1"/>
+              </w:numPr>
+            </w:pPr>
+            <w:r>
+              <w:rPr>
+                <w:color w:val="C45911" w:themeColor="accent2" w:themeShade="BF"/>
+              </w:rPr>
+              <w:t>Datensicherheit</w:t>
+            </w:r>
+          </w:p>
+          <w:p>
+            <w:pPr>
               <w:rPr>
                 <w:i/>
               </w:rPr>
@@ -476,6 +668,36 @@
             </w:pPr>
             <w:r>
               <w:t>Mit Mitarbeiter vereinbarte Geheimhaltungspflicht</w:t>
+            </w:r>
+          </w:p>
+          <w:p>
+            <w:pPr>
+              <w:pStyle w:val="Listenabsatz"/>
+              <w:numPr>
+                <w:ilvl w:val="0"/>
+                <w:numId w:val="1"/>
+              </w:numPr>
+            </w:pPr>
+            <w:r>
+              <w:rPr>
+                <w:color w:val="C45911" w:themeColor="accent2" w:themeShade="BF"/>
+              </w:rPr>
+              <w:t>Datenschutz/</w:t>
+            </w:r>
+          </w:p>
+          <w:p>
+            <w:pPr>
+              <w:pStyle w:val="Listenabsatz"/>
+              <w:numPr>
+                <w:ilvl w:val="0"/>
+                <w:numId w:val="1"/>
+              </w:numPr>
+            </w:pPr>
+            <w:r>
+              <w:rPr>
+                <w:color w:val="C45911" w:themeColor="accent2" w:themeShade="BF"/>
+              </w:rPr>
+              <w:t>Datensicherheit</w:t>
             </w:r>
           </w:p>
         </w:tc>
@@ -486,8 +708,22 @@
             <w:tcW w:w="2689" w:type="dxa"/>
           </w:tcPr>
           <w:p>
+            <w:pPr>
+              <w:rPr>
+                <w:color w:val="C45911" w:themeColor="accent2" w:themeShade="BF"/>
+              </w:rPr>
+            </w:pPr>
             <w:r>
               <w:t>Kundendaten</w:t>
+            </w:r>
+            <w:r>
+              <w:t xml:space="preserve"> </w:t>
+            </w:r>
+            <w:r>
+              <w:rPr>
+                <w:color w:val="C45911" w:themeColor="accent2" w:themeShade="BF"/>
+              </w:rPr>
+              <w:t>Datenschutz</w:t>
             </w:r>
           </w:p>
         </w:tc>
@@ -512,8 +748,22 @@
             <w:tcW w:w="2689" w:type="dxa"/>
           </w:tcPr>
           <w:p>
+            <w:pPr>
+              <w:rPr>
+                <w:color w:val="C45911" w:themeColor="accent2" w:themeShade="BF"/>
+              </w:rPr>
+            </w:pPr>
             <w:r>
               <w:t>Mitarbeiterdaten (personenbezogene Daten)</w:t>
+            </w:r>
+            <w:r>
+              <w:t xml:space="preserve"> </w:t>
+            </w:r>
+            <w:r>
+              <w:rPr>
+                <w:color w:val="C45911" w:themeColor="accent2" w:themeShade="BF"/>
+              </w:rPr>
+              <w:t>Datenschutz</w:t>
             </w:r>
           </w:p>
         </w:tc>
@@ -538,8 +788,22 @@
             <w:tcW w:w="2689" w:type="dxa"/>
           </w:tcPr>
           <w:p>
+            <w:pPr>
+              <w:rPr>
+                <w:color w:val="C45911" w:themeColor="accent2" w:themeShade="BF"/>
+              </w:rPr>
+            </w:pPr>
             <w:r>
               <w:t>Projektdaten (Projektauftrag, Grundriss, Angebot, Netzplan)</w:t>
+            </w:r>
+            <w:r>
+              <w:t xml:space="preserve"> </w:t>
+            </w:r>
+            <w:r>
+              <w:rPr>
+                <w:color w:val="C45911" w:themeColor="accent2" w:themeShade="BF"/>
+              </w:rPr>
+              <w:t>Datensicherheit</w:t>
             </w:r>
           </w:p>
         </w:tc>
@@ -585,6 +849,56 @@
         </w:tc>
       </w:tr>
     </w:tbl>
+    <w:p/>
+    <w:p>
+      <w:r>
+        <w:t xml:space="preserve">Eine direkte Differenzierung von Datenschutz und Datensicherheit für die oben genannten TOM anzustellen erweist sich als schwierig, da nicht explizit die Art der Daten angegeben wird. </w:t>
+      </w:r>
+    </w:p>
+    <w:p>
+      <w:r>
+        <w:rPr>
+          <w:color w:val="FF0000"/>
+        </w:rPr>
+        <w:t xml:space="preserve">Deswegen: </w:t>
+      </w:r>
+      <w:r>
+        <w:t xml:space="preserve">Sobald personenbezogene Daten erhoben, übertragen oder eingesehen werden, handelt es sich um </w:t>
+      </w:r>
+      <w:r>
+        <w:rPr>
+          <w:color w:val="C45911" w:themeColor="accent2" w:themeShade="BF"/>
+        </w:rPr>
+        <w:t>Datenschutz</w:t>
+      </w:r>
+      <w:r>
+        <w:t xml:space="preserve">. Hier zu vermerken sind Kundendaten und Personendaten der Beschäftigten. </w:t>
+      </w:r>
+    </w:p>
+    <w:p>
+      <w:pPr>
+        <w:rPr>
+          <w:color w:val="000000" w:themeColor="text1"/>
+        </w:rPr>
+      </w:pPr>
+      <w:r>
+        <w:t xml:space="preserve">Alle anderen Daten, wie Lagerbestände, Umsatzzahlen und Passwörter fallen in die Rubrik </w:t>
+      </w:r>
+      <w:r>
+        <w:rPr>
+          <w:color w:val="C45911" w:themeColor="accent2" w:themeShade="BF"/>
+        </w:rPr>
+        <w:t>Datensicherheit</w:t>
+      </w:r>
+      <w:r>
+        <w:rPr>
+          <w:color w:val="000000" w:themeColor="text1"/>
+        </w:rPr>
+        <w:t>.</w:t>
+      </w:r>
+      <w:bookmarkStart w:id="0" w:name="_GoBack"/>
+      <w:bookmarkEnd w:id="0"/>
+    </w:p>
     <w:p/>
     <w:sectPr>
       <w:pgSz w:w="11906" w:h="16838"/>

</xml_diff>